<commit_message>
PoC Doc + basic ML exercises
</commit_message>
<xml_diff>
--- a/Vergelijkende_Studie/Comparative study.docx
+++ b/Vergelijkende_Studie/Comparative study.docx
@@ -27,20 +27,42 @@
         <w:rPr>
           <w:lang w:val="en-US"/>
         </w:rPr>
-        <w:t>What is ReactJS?</w:t>
-      </w:r>
-    </w:p>
-    <w:p>
-      <w:pPr>
-        <w:rPr>
-          <w:lang w:val="en-US"/>
-        </w:rPr>
-      </w:pPr>
-      <w:r>
-        <w:rPr>
-          <w:lang w:val="en-US"/>
-        </w:rPr>
-        <w:t xml:space="preserve">ReactJS is an open-source front-end </w:t>
+        <w:t xml:space="preserve">What is </w:t>
+      </w:r>
+      <w:proofErr w:type="spellStart"/>
+      <w:r>
+        <w:rPr>
+          <w:lang w:val="en-US"/>
+        </w:rPr>
+        <w:t>ReactJS</w:t>
+      </w:r>
+      <w:proofErr w:type="spellEnd"/>
+      <w:r>
+        <w:rPr>
+          <w:lang w:val="en-US"/>
+        </w:rPr>
+        <w:t>?</w:t>
+      </w:r>
+    </w:p>
+    <w:p>
+      <w:pPr>
+        <w:rPr>
+          <w:lang w:val="en-US"/>
+        </w:rPr>
+      </w:pPr>
+      <w:proofErr w:type="spellStart"/>
+      <w:r>
+        <w:rPr>
+          <w:lang w:val="en-US"/>
+        </w:rPr>
+        <w:t>ReactJS</w:t>
+      </w:r>
+      <w:proofErr w:type="spellEnd"/>
+      <w:r>
+        <w:rPr>
+          <w:lang w:val="en-US"/>
+        </w:rPr>
+        <w:t xml:space="preserve"> is an open-source front-end </w:t>
       </w:r>
       <w:r>
         <w:rPr>
@@ -52,7 +74,21 @@
         <w:rPr>
           <w:lang w:val="en-US"/>
         </w:rPr>
-        <w:t xml:space="preserve"> which focuses on the V(iew) in the traditional MVC architecture and was manufactured </w:t>
+        <w:t xml:space="preserve"> which focuses on the V(</w:t>
+      </w:r>
+      <w:proofErr w:type="spellStart"/>
+      <w:r>
+        <w:rPr>
+          <w:lang w:val="en-US"/>
+        </w:rPr>
+        <w:t>iew</w:t>
+      </w:r>
+      <w:proofErr w:type="spellEnd"/>
+      <w:r>
+        <w:rPr>
+          <w:lang w:val="en-US"/>
+        </w:rPr>
+        <w:t xml:space="preserve">) in the traditional MVC architecture and was manufactured </w:t>
       </w:r>
       <w:r>
         <w:rPr>
@@ -109,11 +145,19 @@
           <w:lang w:val="en-US"/>
         </w:rPr>
       </w:pPr>
-      <w:r>
-        <w:rPr>
-          <w:lang w:val="en-US"/>
-        </w:rPr>
-        <w:t>ReactJS has a single-way data flow which means all data flows down from the root component to its subcomponents and all events</w:t>
+      <w:proofErr w:type="spellStart"/>
+      <w:r>
+        <w:rPr>
+          <w:lang w:val="en-US"/>
+        </w:rPr>
+        <w:t>ReactJS</w:t>
+      </w:r>
+      <w:proofErr w:type="spellEnd"/>
+      <w:r>
+        <w:rPr>
+          <w:lang w:val="en-US"/>
+        </w:rPr>
+        <w:t xml:space="preserve"> has a single-way data flow which means all data flows down from the root component to its subcomponents and all events</w:t>
       </w:r>
       <w:r>
         <w:rPr>
@@ -209,7 +253,21 @@
         <w:rPr>
           <w:lang w:val="en-US"/>
         </w:rPr>
-        <w:t xml:space="preserve"> is far older than Angular 2 and Typescript has only gained a lot of popularity the past two years or so this might be an explanation because of why React isn’t written in Typescript. Although React doesn’t out-of-the-box come with a type safety library or package it does have the PropTypes package which can provide some type safety for props. It’s also possible to get the Flow library which works with React, JSX and Redux and provides these type safety features that Typescript also offers. Nevertheless, Typescript is now supporting JSX syntax so it would technically be possible to mix both Typescript and JSX into one.</w:t>
+        <w:t xml:space="preserve"> is far older than Angular 2 and Typescript has only gained a lot of popularity the past two years or so this might be an explanation because of why React isn’t written in Typescript. Although React doesn’t out-of-the-box come with a type safety library or package it does have the </w:t>
+      </w:r>
+      <w:proofErr w:type="spellStart"/>
+      <w:r>
+        <w:rPr>
+          <w:lang w:val="en-US"/>
+        </w:rPr>
+        <w:t>PropTypes</w:t>
+      </w:r>
+      <w:proofErr w:type="spellEnd"/>
+      <w:r>
+        <w:rPr>
+          <w:lang w:val="en-US"/>
+        </w:rPr>
+        <w:t xml:space="preserve"> package which can provide some type safety for props. It’s also possible to get the Flow library which works with React, JSX and Redux and provides these type safety features that Typescript also offers. Nevertheless, Typescript is now supporting JSX syntax so it would technically be possible to mix both Typescript and JSX into one.</w:t>
       </w:r>
     </w:p>
     <w:p>
@@ -266,7 +324,21 @@
         <w:rPr>
           <w:lang w:val="en-US"/>
         </w:rPr>
-        <w:t>oad in the main root component and components are ordered via a components folder map or just the component name as a folder name. There’s an assets folder in both as per usual. Besides that it does seem more common to split up the logic a lot more in Ng2 because of it’s OOP/MVC background such as module/service/pipe/… files and/or folders depending on the user’s needs. Obviously both frameworks are flexible and there’s a lot of boilerplates out there that will likely satisfy the user.</w:t>
+        <w:t xml:space="preserve">oad in the main root component and components are ordered via a components folder map or just the component name as a folder name. There’s an assets folder in both as per usual. Besides that it does seem more common to split up the logic a lot more in Ng2 because of </w:t>
+      </w:r>
+      <w:proofErr w:type="spellStart"/>
+      <w:r>
+        <w:rPr>
+          <w:lang w:val="en-US"/>
+        </w:rPr>
+        <w:t>it’s</w:t>
+      </w:r>
+      <w:proofErr w:type="spellEnd"/>
+      <w:r>
+        <w:rPr>
+          <w:lang w:val="en-US"/>
+        </w:rPr>
+        <w:t xml:space="preserve"> OOP/MVC background such as module/service/pipe/… files and/or folders depending on the user’s needs. Obviously both frameworks are flexible and there’s a lot of boilerplates out there that will likely satisfy the user.</w:t>
       </w:r>
     </w:p>
     <w:p>
@@ -449,20 +521,48 @@
         <w:rPr>
           <w:lang w:val="en-US"/>
         </w:rPr>
-        <w:t>When looking at both React and Ng2, it seems rather clear that picking up React is far easier than picking up Ng2, simply because React is a library and Ng2 is a big framework. React doesn’t have all the modules that Ng2 has such as an HTTP module or a Forms module. Furthermore, React’s syntax is really easy to learn since you don’t need to get accustomed to Typescript, which takes a while to get used to because of all the type safety shenanigans.</w:t>
-      </w:r>
-    </w:p>
-    <w:p>
-      <w:pPr>
-        <w:rPr>
-          <w:lang w:val="en-US"/>
-        </w:rPr>
-      </w:pPr>
-      <w:r>
-        <w:rPr>
-          <w:lang w:val="en-US"/>
-        </w:rPr>
-        <w:t>All those arguments entirely depend on a user’s background and needs. If you like React’s simplicity and flexibility whereas you can add libraries you prefer or have worked with before then React would be best suited for you. But if you wouldn’t want to bother with installing a lot of additional libraries to satisfy your needs than Angular 2 might be a good option for you if you want to sit down for a few days learning about all the Ng2 modules</w:t>
+        <w:t xml:space="preserve">When looking at both React and Ng2, it seems rather clear that picking up React is far easier than picking up Ng2, simply because React is a library and Ng2 is a big framework. React doesn’t have all the modules that Ng2 has such as an HTTP module or a Forms module. Furthermore, </w:t>
+      </w:r>
+      <w:proofErr w:type="spellStart"/>
+      <w:r>
+        <w:rPr>
+          <w:lang w:val="en-US"/>
+        </w:rPr>
+        <w:t>React’s</w:t>
+      </w:r>
+      <w:proofErr w:type="spellEnd"/>
+      <w:r>
+        <w:rPr>
+          <w:lang w:val="en-US"/>
+        </w:rPr>
+        <w:t xml:space="preserve"> syntax is really easy to learn since you don’t need to get accustomed to Typescript, which takes a while to get used to because of all the type safety shenanigans.</w:t>
+      </w:r>
+    </w:p>
+    <w:p>
+      <w:pPr>
+        <w:rPr>
+          <w:lang w:val="en-US"/>
+        </w:rPr>
+      </w:pPr>
+      <w:r>
+        <w:rPr>
+          <w:lang w:val="en-US"/>
+        </w:rPr>
+        <w:t xml:space="preserve">All those arguments entirely depend on a user’s background and needs. If you like </w:t>
+      </w:r>
+      <w:proofErr w:type="spellStart"/>
+      <w:r>
+        <w:rPr>
+          <w:lang w:val="en-US"/>
+        </w:rPr>
+        <w:t>React’s</w:t>
+      </w:r>
+      <w:proofErr w:type="spellEnd"/>
+      <w:r>
+        <w:rPr>
+          <w:lang w:val="en-US"/>
+        </w:rPr>
+        <w:t xml:space="preserve"> simplicity and flexibility whereas you can add libraries you prefer or have worked with before then React would be best suited for you. But if you wouldn’t want to bother with installing a lot of additional libraries to satisfy your needs than Angular 2 might be a good option for you if you want to sit down for a few days learning about all the Ng2 modules</w:t>
       </w:r>
       <w:r>
         <w:rPr>
@@ -520,6 +620,47 @@
           <w:lang w:val="en-US"/>
         </w:rPr>
         <w:t>All amendments were done by creating 10.000 rows first.</w:t>
+      </w:r>
+    </w:p>
+    <w:p>
+      <w:pPr>
+        <w:rPr>
+          <w:lang w:val="en-US"/>
+        </w:rPr>
+      </w:pPr>
+      <w:r>
+        <w:rPr>
+          <w:lang w:val="en-US"/>
+        </w:rPr>
+        <w:t xml:space="preserve">When taking a look at how much memory both frameworks use we can that on startup React uses 13 MB and Angular uses up 11.8 MB. When adding 10.000 rows to each Chrome tab we see that </w:t>
+      </w:r>
+      <w:proofErr w:type="spellStart"/>
+      <w:r>
+        <w:rPr>
+          <w:lang w:val="en-US"/>
+        </w:rPr>
+        <w:t>React’s</w:t>
+      </w:r>
+      <w:proofErr w:type="spellEnd"/>
+      <w:r>
+        <w:rPr>
+          <w:lang w:val="en-US"/>
+        </w:rPr>
+        <w:t xml:space="preserve"> memory usage goes up to 57,3 MB and </w:t>
+      </w:r>
+      <w:proofErr w:type="spellStart"/>
+      <w:r>
+        <w:rPr>
+          <w:lang w:val="en-US"/>
+        </w:rPr>
+        <w:t>Angular’s</w:t>
+      </w:r>
+      <w:proofErr w:type="spellEnd"/>
+      <w:r>
+        <w:rPr>
+          <w:lang w:val="en-US"/>
+        </w:rPr>
+        <w:t xml:space="preserve"> goes up to 53,4 MB.</w:t>
       </w:r>
     </w:p>
     <w:p>
@@ -587,7 +728,6 @@
               <w:rPr>
                 <w:lang w:val="en-US"/>
               </w:rPr>
-              <w:lastRenderedPageBreak/>
               <w:t>Average n</w:t>
             </w:r>
             <w:r>
@@ -602,13 +742,25 @@
               </w:rPr>
               <w:t>iterations</w:t>
             </w:r>
-            <w:bookmarkStart w:id="0" w:name="_GoBack"/>
-            <w:bookmarkEnd w:id="0"/>
-            <w:r>
-              <w:rPr>
-                <w:lang w:val="en-US"/>
-              </w:rPr>
-              <w:t xml:space="preserve"> taken in milliseconds (ms)</w:t>
+            <w:r>
+              <w:rPr>
+                <w:lang w:val="en-US"/>
+              </w:rPr>
+              <w:t xml:space="preserve"> taken in milliseconds (</w:t>
+            </w:r>
+            <w:proofErr w:type="spellStart"/>
+            <w:r>
+              <w:rPr>
+                <w:lang w:val="en-US"/>
+              </w:rPr>
+              <w:t>ms</w:t>
+            </w:r>
+            <w:proofErr w:type="spellEnd"/>
+            <w:r>
+              <w:rPr>
+                <w:lang w:val="en-US"/>
+              </w:rPr>
+              <w:t>)</w:t>
             </w:r>
           </w:p>
         </w:tc>
@@ -1107,7 +1259,21 @@
               <w:rPr>
                 <w:lang w:val="en-US"/>
               </w:rPr>
-              <w:t>Select row and colour it</w:t>
+              <w:t xml:space="preserve">Select row and </w:t>
+            </w:r>
+            <w:proofErr w:type="spellStart"/>
+            <w:r>
+              <w:rPr>
+                <w:lang w:val="en-US"/>
+              </w:rPr>
+              <w:t>colour</w:t>
+            </w:r>
+            <w:proofErr w:type="spellEnd"/>
+            <w:r>
+              <w:rPr>
+                <w:lang w:val="en-US"/>
+              </w:rPr>
+              <w:t xml:space="preserve"> it</w:t>
             </w:r>
           </w:p>
         </w:tc>
@@ -1150,7 +1316,111 @@
           </w:p>
         </w:tc>
       </w:tr>
+      <w:tr>
+        <w:trPr>
+          <w:cnfStyle w:val="000000100000" w:firstRow="0" w:lastRow="0" w:firstColumn="0" w:lastColumn="0" w:oddVBand="0" w:evenVBand="0" w:oddHBand="1" w:evenHBand="0" w:firstRowFirstColumn="0" w:firstRowLastColumn="0" w:lastRowFirstColumn="0" w:lastRowLastColumn="0"/>
+        </w:trPr>
+        <w:tc>
+          <w:tcPr>
+            <w:cnfStyle w:val="001000000000" w:firstRow="0" w:lastRow="0" w:firstColumn="1" w:lastColumn="0" w:oddVBand="0" w:evenVBand="0" w:oddHBand="0" w:evenHBand="0" w:firstRowFirstColumn="0" w:firstRowLastColumn="0" w:lastRowFirstColumn="0" w:lastRowLastColumn="0"/>
+            <w:tcW w:w="3116" w:type="dxa"/>
+          </w:tcPr>
+          <w:p>
+            <w:pPr>
+              <w:rPr>
+                <w:lang w:val="en-US"/>
+              </w:rPr>
+            </w:pPr>
+            <w:r>
+              <w:rPr>
+                <w:lang w:val="en-US"/>
+              </w:rPr>
+              <w:t>Bootup time</w:t>
+            </w:r>
+          </w:p>
+        </w:tc>
+        <w:tc>
+          <w:tcPr>
+            <w:tcW w:w="3117" w:type="dxa"/>
+          </w:tcPr>
+          <w:p>
+            <w:pPr>
+              <w:cnfStyle w:val="000000100000" w:firstRow="0" w:lastRow="0" w:firstColumn="0" w:lastColumn="0" w:oddVBand="0" w:evenVBand="0" w:oddHBand="1" w:evenHBand="0" w:firstRowFirstColumn="0" w:firstRowLastColumn="0" w:lastRowFirstColumn="0" w:lastRowLastColumn="0"/>
+              <w:rPr>
+                <w:lang w:val="en-US"/>
+              </w:rPr>
+            </w:pPr>
+            <w:r>
+              <w:rPr>
+                <w:lang w:val="en-US"/>
+              </w:rPr>
+              <w:t>51</w:t>
+            </w:r>
+          </w:p>
+        </w:tc>
+        <w:tc>
+          <w:tcPr>
+            <w:tcW w:w="3117" w:type="dxa"/>
+          </w:tcPr>
+          <w:p>
+            <w:pPr>
+              <w:cnfStyle w:val="000000100000" w:firstRow="0" w:lastRow="0" w:firstColumn="0" w:lastColumn="0" w:oddVBand="0" w:evenVBand="0" w:oddHBand="1" w:evenHBand="0" w:firstRowFirstColumn="0" w:firstRowLastColumn="0" w:lastRowFirstColumn="0" w:lastRowLastColumn="0"/>
+              <w:rPr>
+                <w:lang w:val="en-US"/>
+              </w:rPr>
+            </w:pPr>
+            <w:r>
+              <w:rPr>
+                <w:lang w:val="en-US"/>
+              </w:rPr>
+              <w:t>49,5</w:t>
+            </w:r>
+          </w:p>
+        </w:tc>
+      </w:tr>
     </w:tbl>
+    <w:p>
+      <w:pPr>
+        <w:rPr>
+          <w:lang w:val="en-US"/>
+        </w:rPr>
+      </w:pPr>
+    </w:p>
+    <w:p>
+      <w:pPr>
+        <w:pStyle w:val="Ondertitel"/>
+        <w:rPr>
+          <w:lang w:val="en-US"/>
+        </w:rPr>
+      </w:pPr>
+      <w:r>
+        <w:rPr>
+          <w:lang w:val="en-US"/>
+        </w:rPr>
+        <w:t>Conclusion</w:t>
+      </w:r>
+    </w:p>
+    <w:p>
+      <w:pPr>
+        <w:rPr>
+          <w:lang w:val="en-US"/>
+        </w:rPr>
+      </w:pPr>
+      <w:r>
+        <w:rPr>
+          <w:lang w:val="en-US"/>
+        </w:rPr>
+        <w:t xml:space="preserve">We can conclude that Angular 2 has definitely improved massively compared to its predecessor Angular </w:t>
+      </w:r>
+      <w:bookmarkStart w:id="0" w:name="_GoBack"/>
+      <w:bookmarkEnd w:id="0"/>
+      <w:r>
+        <w:rPr>
+          <w:lang w:val="en-US"/>
+        </w:rPr>
+        <w:t>1. It now is able to keep up quite evenly with React in all of the performance categories tested. This is obviously only a small batch of tests and very small test application so it is hard to guess how different these two will perform in large business applications.</w:t>
+      </w:r>
+    </w:p>
     <w:p>
       <w:pPr>
         <w:rPr>
@@ -1323,7 +1593,21 @@
         <w:rPr>
           <w:lang w:val="en-US"/>
         </w:rPr>
-        <w:t>What is ReactJS?</w:t>
+        <w:t xml:space="preserve">What is </w:t>
+      </w:r>
+      <w:proofErr w:type="spellStart"/>
+      <w:r>
+        <w:rPr>
+          <w:lang w:val="en-US"/>
+        </w:rPr>
+        <w:t>ReactJS</w:t>
+      </w:r>
+      <w:proofErr w:type="spellEnd"/>
+      <w:r>
+        <w:rPr>
+          <w:lang w:val="en-US"/>
+        </w:rPr>
+        <w:t>?</w:t>
       </w:r>
     </w:p>
     <w:p>
@@ -1416,6 +1700,7 @@
         <w:rPr>
           <w:lang w:val="en-US"/>
         </w:rPr>
+        <w:lastRenderedPageBreak/>
         <w:t>Data-binding, the differences</w:t>
       </w:r>
     </w:p>

</xml_diff>